<commit_message>
BIT emissions and leveling finished
</commit_message>
<xml_diff>
--- a/Cyberz/Montecarlo_Tokenomics/Tokenomics_Study.docx
+++ b/Cyberz/Montecarlo_Tokenomics/Tokenomics_Study.docx
@@ -17,7 +17,25 @@
           <w:bCs/>
           <w:u w:val="single"/>
         </w:rPr>
-        <w:t>Bots Tokenomics study</w:t>
+        <w:t xml:space="preserve">Bots </w:t>
+      </w:r>
+      <w:proofErr w:type="spellStart"/>
+      <w:r>
+        <w:rPr>
+          <w:b/>
+          <w:bCs/>
+          <w:u w:val="single"/>
+        </w:rPr>
+        <w:t>Tokenomics</w:t>
+      </w:r>
+      <w:proofErr w:type="spellEnd"/>
+      <w:r>
+        <w:rPr>
+          <w:b/>
+          <w:bCs/>
+          <w:u w:val="single"/>
+        </w:rPr>
+        <w:t xml:space="preserve"> study</w:t>
       </w:r>
     </w:p>
     <w:p>
@@ -50,7 +68,15 @@
         <w:t xml:space="preserve">different missions with different lengths in a random fashion. </w:t>
       </w:r>
       <w:r>
-        <w:t xml:space="preserve">Resources that are given per mission are </w:t>
+        <w:t xml:space="preserve">Resources that are given </w:t>
+      </w:r>
+      <w:proofErr w:type="spellStart"/>
+      <w:r>
+        <w:t>per mission</w:t>
+      </w:r>
+      <w:proofErr w:type="spellEnd"/>
+      <w:r>
+        <w:t xml:space="preserve"> are </w:t>
       </w:r>
       <w:r>
         <w:t xml:space="preserve">fixed considering Token Guy’s numbers. Nevertheless, these numbers will be tweaked along the </w:t>
@@ -1252,7 +1278,7 @@
           <w:noProof/>
         </w:rPr>
         <w:drawing>
-          <wp:inline distT="0" distB="0" distL="0" distR="0" wp14:anchorId="66612642" wp14:editId="3A666388">
+          <wp:inline distT="0" distB="0" distL="0" distR="0" wp14:anchorId="66612642" wp14:editId="753D8FB0">
             <wp:extent cx="3960000" cy="2375814"/>
             <wp:effectExtent l="0" t="0" r="2540" b="5715"/>
             <wp:docPr id="1494333362" name="Imagen 6" descr="Gráfico, Gráfico de cajas y bigotes&#10;&#10;Descripción generada automáticamente"/>
@@ -3875,7 +3901,7 @@
           <w:noProof/>
         </w:rPr>
         <w:drawing>
-          <wp:inline distT="0" distB="0" distL="0" distR="0" wp14:anchorId="3AA2B1F9" wp14:editId="3BFD50D1">
+          <wp:inline distT="0" distB="0" distL="0" distR="0" wp14:anchorId="3AA2B1F9" wp14:editId="038DE2AC">
             <wp:extent cx="3962400" cy="2377254"/>
             <wp:effectExtent l="0" t="0" r="0" b="4445"/>
             <wp:docPr id="1668146582" name="Imagen 5" descr="Gráfico, Gráfico de líneas&#10;&#10;Descripción generada automáticamente"/>
@@ -4375,25 +4401,7 @@
         <w:t>3</w:t>
       </w:r>
       <w:r>
-        <w:t xml:space="preserve">. Numbers obtained from </w:t>
-      </w:r>
-      <w:r>
-        <w:t>4</w:t>
-      </w:r>
-      <w:r>
-        <w:t xml:space="preserve"> random simulation</w:t>
-      </w:r>
-      <w:r>
-        <w:t>s</w:t>
-      </w:r>
-      <w:r>
-        <w:t xml:space="preserve"> (</w:t>
-      </w:r>
-      <w:r>
-        <w:t xml:space="preserve">1000 </w:t>
-      </w:r>
-      <w:r>
-        <w:t>missions per bot)</w:t>
+        <w:t>. Numbers obtained from 4 random simulations (1000 missions per bot)</w:t>
       </w:r>
     </w:p>
     <w:tbl>
@@ -4501,21 +4509,7 @@
                 <w:b/>
                 <w:bCs/>
               </w:rPr>
-              <w:t xml:space="preserve">Average </w:t>
-            </w:r>
-            <w:r>
-              <w:rPr>
-                <w:b/>
-                <w:bCs/>
-              </w:rPr>
-              <w:t>$BIT</w:t>
-            </w:r>
-            <w:r>
-              <w:rPr>
-                <w:b/>
-                <w:bCs/>
-              </w:rPr>
-              <w:t>/hour</w:t>
+              <w:t>Average $BIT/hour</w:t>
             </w:r>
           </w:p>
         </w:tc>
@@ -4934,6 +4928,9 @@
         <w:jc w:val="center"/>
       </w:pPr>
       <w:r>
+        <w:rPr>
+          <w:noProof/>
+        </w:rPr>
         <w:drawing>
           <wp:inline distT="0" distB="0" distL="0" distR="0" wp14:anchorId="73A45AA1" wp14:editId="38639046">
             <wp:extent cx="3960000" cy="2375814"/>
@@ -5267,17 +5264,24 @@
                 <w:sz w:val="16"/>
                 <w:szCs w:val="16"/>
               </w:rPr>
-              <w:t>Accumulative Expected Time (</w:t>
-            </w:r>
-            <w:r>
+              <w:t>Accumulative Expected Time (days)</w:t>
+            </w:r>
+          </w:p>
+        </w:tc>
+        <w:tc>
+          <w:tcPr>
+            <w:tcW w:w="1147" w:type="dxa"/>
+          </w:tcPr>
+          <w:p>
+            <w:pPr>
+              <w:jc w:val="center"/>
               <w:rPr>
                 <w:b/>
                 <w:bCs/>
                 <w:sz w:val="16"/>
                 <w:szCs w:val="16"/>
               </w:rPr>
-              <w:t>days</w:t>
-            </w:r>
+            </w:pPr>
             <w:r>
               <w:rPr>
                 <w:b/>
@@ -5285,14 +5289,9 @@
                 <w:sz w:val="16"/>
                 <w:szCs w:val="16"/>
               </w:rPr>
-              <w:t>)</w:t>
-            </w:r>
-          </w:p>
-        </w:tc>
-        <w:tc>
-          <w:tcPr>
-            <w:tcW w:w="1147" w:type="dxa"/>
-          </w:tcPr>
+              <w:t>Expected</w:t>
+            </w:r>
+          </w:p>
           <w:p>
             <w:pPr>
               <w:jc w:val="center"/>
@@ -5310,45 +5309,7 @@
                 <w:sz w:val="16"/>
                 <w:szCs w:val="16"/>
               </w:rPr>
-              <w:t>Expected</w:t>
-            </w:r>
-          </w:p>
-          <w:p>
-            <w:pPr>
-              <w:jc w:val="center"/>
-              <w:rPr>
-                <w:b/>
-                <w:bCs/>
-                <w:sz w:val="16"/>
-                <w:szCs w:val="16"/>
-              </w:rPr>
-            </w:pPr>
-            <w:r>
-              <w:rPr>
-                <w:b/>
-                <w:bCs/>
-                <w:sz w:val="16"/>
-                <w:szCs w:val="16"/>
-              </w:rPr>
-              <w:t>Time (days</w:t>
-            </w:r>
-            <w:r>
-              <w:rPr>
-                <w:b/>
-                <w:bCs/>
-                <w:sz w:val="16"/>
-                <w:szCs w:val="16"/>
-              </w:rPr>
-              <w:t xml:space="preserve"> &amp; 4 Bots</w:t>
-            </w:r>
-            <w:r>
-              <w:rPr>
-                <w:b/>
-                <w:bCs/>
-                <w:sz w:val="16"/>
-                <w:szCs w:val="16"/>
-              </w:rPr>
-              <w:t>)</w:t>
+              <w:t>Time (days &amp; 4 Bots)</w:t>
             </w:r>
           </w:p>
         </w:tc>
@@ -9383,7 +9344,7 @@
                 <w:sz w:val="16"/>
                 <w:szCs w:val="16"/>
               </w:rPr>
-              <w:t>23.215</w:t>
+              <w:t>25.800</w:t>
             </w:r>
           </w:p>
         </w:tc>
@@ -9409,7 +9370,16 @@
                 <w:sz w:val="16"/>
                 <w:szCs w:val="16"/>
               </w:rPr>
-              <w:t>191.025</w:t>
+              <w:t>193.6</w:t>
+            </w:r>
+            <w:r>
+              <w:rPr>
+                <w:rFonts w:ascii="Calibri" w:hAnsi="Calibri" w:cs="Calibri"/>
+                <w:color w:val="000000"/>
+                <w:sz w:val="16"/>
+                <w:szCs w:val="16"/>
+              </w:rPr>
+              <w:t>10</w:t>
             </w:r>
           </w:p>
         </w:tc>
@@ -9433,7 +9403,7 @@
                 <w:sz w:val="16"/>
                 <w:szCs w:val="16"/>
               </w:rPr>
-              <w:t>73,3</w:t>
+              <w:t>81,4</w:t>
             </w:r>
           </w:p>
         </w:tc>
@@ -9459,7 +9429,7 @@
                 <w:sz w:val="16"/>
                 <w:szCs w:val="16"/>
               </w:rPr>
-              <w:t>603,0</w:t>
+              <w:t>611,1</w:t>
             </w:r>
           </w:p>
         </w:tc>
@@ -9485,7 +9455,7 @@
                 <w:sz w:val="16"/>
                 <w:szCs w:val="16"/>
               </w:rPr>
-              <w:t>18,32</w:t>
+              <w:t>20,36</w:t>
             </w:r>
           </w:p>
         </w:tc>
@@ -9511,7 +9481,7 @@
                 <w:sz w:val="16"/>
                 <w:szCs w:val="16"/>
               </w:rPr>
-              <w:t>150,75</w:t>
+              <w:t>152,79</w:t>
             </w:r>
           </w:p>
         </w:tc>
@@ -9589,7 +9559,7 @@
                 <w:sz w:val="16"/>
                 <w:szCs w:val="16"/>
               </w:rPr>
-              <w:t>219.550</w:t>
+              <w:t>222.135</w:t>
             </w:r>
           </w:p>
         </w:tc>
@@ -9639,7 +9609,7 @@
                 <w:sz w:val="16"/>
                 <w:szCs w:val="16"/>
               </w:rPr>
-              <w:t>693,0</w:t>
+              <w:t>701,2</w:t>
             </w:r>
           </w:p>
         </w:tc>
@@ -9691,7 +9661,7 @@
                 <w:sz w:val="16"/>
                 <w:szCs w:val="16"/>
               </w:rPr>
-              <w:t>173,26</w:t>
+              <w:t>175,30</w:t>
             </w:r>
           </w:p>
         </w:tc>
@@ -9769,7 +9739,7 @@
                 <w:sz w:val="16"/>
                 <w:szCs w:val="16"/>
               </w:rPr>
-              <w:t>250.950</w:t>
+              <w:t>253.535</w:t>
             </w:r>
           </w:p>
         </w:tc>
@@ -9819,7 +9789,7 @@
                 <w:sz w:val="16"/>
                 <w:szCs w:val="16"/>
               </w:rPr>
-              <w:t>792,1</w:t>
+              <w:t>800,3</w:t>
             </w:r>
           </w:p>
         </w:tc>
@@ -9871,7 +9841,7 @@
                 <w:sz w:val="16"/>
                 <w:szCs w:val="16"/>
               </w:rPr>
-              <w:t>198,04</w:t>
+              <w:t>200,00</w:t>
             </w:r>
           </w:p>
         </w:tc>
@@ -9990,7 +9960,49 @@
           <w:lang w:val="en-GB" w:eastAsia="en-US"/>
           <w14:ligatures w14:val="standardContextual"/>
         </w:rPr>
-        <w:t xml:space="preserve">As we can see on the table, from level 1-5 both $BIT and experience required per bot is more or less the same, ensuring that a Player can easily upgrade all their bots to level 5. From there, we </w:t>
+        <w:t xml:space="preserve">As we can see on the table, from level 1-5 both $BIT and experience required per </w:t>
+      </w:r>
+      <w:proofErr w:type="spellStart"/>
+      <w:r>
+        <w:rPr>
+          <w:rFonts w:asciiTheme="minorHAnsi" w:eastAsiaTheme="minorHAnsi" w:hAnsiTheme="minorHAnsi" w:cstheme="minorBidi"/>
+          <w:sz w:val="22"/>
+          <w:szCs w:val="22"/>
+          <w:lang w:val="en-GB" w:eastAsia="en-US"/>
+          <w14:ligatures w14:val="standardContextual"/>
+        </w:rPr>
+        <w:t>bot</w:t>
+      </w:r>
+      <w:proofErr w:type="spellEnd"/>
+      <w:r>
+        <w:rPr>
+          <w:rFonts w:asciiTheme="minorHAnsi" w:eastAsiaTheme="minorHAnsi" w:hAnsiTheme="minorHAnsi" w:cstheme="minorBidi"/>
+          <w:sz w:val="22"/>
+          <w:szCs w:val="22"/>
+          <w:lang w:val="en-GB" w:eastAsia="en-US"/>
+          <w14:ligatures w14:val="standardContextual"/>
+        </w:rPr>
+        <w:t xml:space="preserve"> is </w:t>
+      </w:r>
+      <w:r>
+        <w:rPr>
+          <w:rFonts w:asciiTheme="minorHAnsi" w:eastAsiaTheme="minorHAnsi" w:hAnsiTheme="minorHAnsi" w:cstheme="minorBidi"/>
+          <w:sz w:val="22"/>
+          <w:szCs w:val="22"/>
+          <w:lang w:val="en-GB" w:eastAsia="en-US"/>
+          <w14:ligatures w14:val="standardContextual"/>
+        </w:rPr>
+        <w:t>the</w:t>
+      </w:r>
+      <w:r>
+        <w:rPr>
+          <w:rFonts w:asciiTheme="minorHAnsi" w:eastAsiaTheme="minorHAnsi" w:hAnsiTheme="minorHAnsi" w:cstheme="minorBidi"/>
+          <w:sz w:val="22"/>
+          <w:szCs w:val="22"/>
+          <w:lang w:val="en-GB" w:eastAsia="en-US"/>
+          <w14:ligatures w14:val="standardContextual"/>
+        </w:rPr>
+        <w:t xml:space="preserve"> same, ensuring that a Player can easily upgrade all their bots to level 5. From there, we have </w:t>
       </w:r>
       <w:r>
         <w:rPr>
@@ -10001,7 +10013,7 @@
           <w14:ligatures w14:val="standardContextual"/>
         </w:rPr>
         <w:lastRenderedPageBreak/>
-        <w:t>have designed a quadr</w:t>
+        <w:t>designed a quadr</w:t>
       </w:r>
       <w:r>
         <w:rPr>
@@ -10060,6 +10072,8 @@
         <w:jc w:val="both"/>
         <w:rPr>
           <w:rFonts w:asciiTheme="minorHAnsi" w:eastAsiaTheme="minorHAnsi" w:hAnsiTheme="minorHAnsi" w:cstheme="minorBidi"/>
+          <w:i/>
+          <w:iCs/>
           <w:sz w:val="22"/>
           <w:szCs w:val="22"/>
           <w:lang w:val="en-GB" w:eastAsia="en-US"/>
@@ -10094,7 +10108,47 @@
           <w:lang w:val="en-GB" w:eastAsia="en-US"/>
           <w14:ligatures w14:val="standardContextual"/>
         </w:rPr>
-        <w:t xml:space="preserve">, we will run 1000 simulations to see the average time a player takes to level up a single bot to level 25 (legendary – level 5) only </w:t>
+        <w:t xml:space="preserve">, we </w:t>
+      </w:r>
+      <w:r>
+        <w:rPr>
+          <w:rFonts w:asciiTheme="minorHAnsi" w:eastAsiaTheme="minorHAnsi" w:hAnsiTheme="minorHAnsi" w:cstheme="minorBidi"/>
+          <w:sz w:val="22"/>
+          <w:szCs w:val="22"/>
+          <w:lang w:val="en-GB" w:eastAsia="en-US"/>
+          <w14:ligatures w14:val="standardContextual"/>
+        </w:rPr>
+        <w:t xml:space="preserve">have run </w:t>
+      </w:r>
+      <w:r>
+        <w:rPr>
+          <w:rFonts w:asciiTheme="minorHAnsi" w:eastAsiaTheme="minorHAnsi" w:hAnsiTheme="minorHAnsi" w:cstheme="minorBidi"/>
+          <w:sz w:val="22"/>
+          <w:szCs w:val="22"/>
+          <w:lang w:val="en-GB" w:eastAsia="en-US"/>
+          <w14:ligatures w14:val="standardContextual"/>
+        </w:rPr>
+        <w:t>100</w:t>
+      </w:r>
+      <w:r>
+        <w:rPr>
+          <w:rFonts w:asciiTheme="minorHAnsi" w:eastAsiaTheme="minorHAnsi" w:hAnsiTheme="minorHAnsi" w:cstheme="minorBidi"/>
+          <w:sz w:val="22"/>
+          <w:szCs w:val="22"/>
+          <w:lang w:val="en-GB" w:eastAsia="en-US"/>
+          <w14:ligatures w14:val="standardContextual"/>
+        </w:rPr>
+        <w:t xml:space="preserve"> </w:t>
+      </w:r>
+      <w:r>
+        <w:rPr>
+          <w:rFonts w:asciiTheme="minorHAnsi" w:eastAsiaTheme="minorHAnsi" w:hAnsiTheme="minorHAnsi" w:cstheme="minorBidi"/>
+          <w:sz w:val="22"/>
+          <w:szCs w:val="22"/>
+          <w:lang w:val="en-GB" w:eastAsia="en-US"/>
+          <w14:ligatures w14:val="standardContextual"/>
+        </w:rPr>
+        <w:t xml:space="preserve">simulations to see the average time a player takes to level up a single bot to level 25 (legendary – level 5) only </w:t>
       </w:r>
       <w:r>
         <w:rPr>
@@ -10116,11 +10170,164 @@
         </w:rPr>
         <w:t xml:space="preserve"> experience and $BIT requirements.</w:t>
       </w:r>
+      <w:r>
+        <w:rPr>
+          <w:rFonts w:asciiTheme="minorHAnsi" w:eastAsiaTheme="minorHAnsi" w:hAnsiTheme="minorHAnsi" w:cstheme="minorBidi"/>
+          <w:sz w:val="22"/>
+          <w:szCs w:val="22"/>
+          <w:lang w:val="en-GB" w:eastAsia="en-US"/>
+          <w14:ligatures w14:val="standardContextual"/>
+        </w:rPr>
+        <w:t xml:space="preserve"> That information can be found in the files </w:t>
+      </w:r>
+      <w:r>
+        <w:rPr>
+          <w:rFonts w:asciiTheme="minorHAnsi" w:eastAsiaTheme="minorHAnsi" w:hAnsiTheme="minorHAnsi" w:cstheme="minorBidi"/>
+          <w:i/>
+          <w:iCs/>
+          <w:sz w:val="22"/>
+          <w:szCs w:val="22"/>
+          <w:lang w:val="en-GB" w:eastAsia="en-US"/>
+          <w14:ligatures w14:val="standardContextual"/>
+        </w:rPr>
+        <w:t>‘full_bit_emissions</w:t>
+      </w:r>
+      <w:r>
+        <w:rPr>
+          <w:rFonts w:asciiTheme="minorHAnsi" w:eastAsiaTheme="minorHAnsi" w:hAnsiTheme="minorHAnsi" w:cstheme="minorBidi"/>
+          <w:i/>
+          <w:iCs/>
+          <w:sz w:val="22"/>
+          <w:szCs w:val="22"/>
+          <w:lang w:val="en-GB" w:eastAsia="en-US"/>
+          <w14:ligatures w14:val="standardContextual"/>
+        </w:rPr>
+        <w:t>_results_100_runs.csv” &amp; “full_bot_results_100_runs.csv”</w:t>
+      </w:r>
     </w:p>
     <w:p>
       <w:pPr>
         <w:pStyle w:val="NormalWeb"/>
+        <w:jc w:val="center"/>
+        <w:rPr>
+          <w:rFonts w:asciiTheme="minorHAnsi" w:eastAsiaTheme="minorHAnsi" w:hAnsiTheme="minorHAnsi" w:cstheme="minorBidi"/>
+          <w:sz w:val="22"/>
+          <w:szCs w:val="22"/>
+          <w:lang w:val="en-GB" w:eastAsia="en-US"/>
+          <w14:ligatures w14:val="standardContextual"/>
+        </w:rPr>
       </w:pPr>
+      <w:r>
+        <w:rPr>
+          <w:noProof/>
+        </w:rPr>
+        <w:drawing>
+          <wp:inline distT="0" distB="0" distL="0" distR="0" wp14:anchorId="02BAC720" wp14:editId="66FE0A79">
+            <wp:extent cx="4704004" cy="2016239"/>
+            <wp:effectExtent l="0" t="0" r="1905" b="3175"/>
+            <wp:docPr id="385242500" name="Imagen 1" descr="Gráfico&#10;&#10;Descripción generada automáticamente"/>
+            <wp:cNvGraphicFramePr>
+              <a:graphicFrameLocks xmlns:a="http://schemas.openxmlformats.org/drawingml/2006/main" noChangeAspect="1"/>
+            </wp:cNvGraphicFramePr>
+            <a:graphic xmlns:a="http://schemas.openxmlformats.org/drawingml/2006/main">
+              <a:graphicData uri="http://schemas.openxmlformats.org/drawingml/2006/picture">
+                <pic:pic xmlns:pic="http://schemas.openxmlformats.org/drawingml/2006/picture">
+                  <pic:nvPicPr>
+                    <pic:cNvPr id="385242500" name="Imagen 1" descr="Gráfico&#10;&#10;Descripción generada automáticamente"/>
+                    <pic:cNvPicPr>
+                      <a:picLocks noChangeAspect="1" noChangeArrowheads="1"/>
+                    </pic:cNvPicPr>
+                  </pic:nvPicPr>
+                  <pic:blipFill>
+                    <a:blip r:embed="rId8" cstate="print">
+                      <a:extLst>
+                        <a:ext uri="{28A0092B-C50C-407E-A947-70E740481C1C}">
+                          <a14:useLocalDpi xmlns:a14="http://schemas.microsoft.com/office/drawing/2010/main" val="0"/>
+                        </a:ext>
+                      </a:extLst>
+                    </a:blip>
+                    <a:srcRect/>
+                    <a:stretch>
+                      <a:fillRect/>
+                    </a:stretch>
+                  </pic:blipFill>
+                  <pic:spPr bwMode="auto">
+                    <a:xfrm>
+                      <a:off x="0" y="0"/>
+                      <a:ext cx="4714363" cy="2020679"/>
+                    </a:xfrm>
+                    <a:prstGeom prst="rect">
+                      <a:avLst/>
+                    </a:prstGeom>
+                    <a:noFill/>
+                    <a:ln>
+                      <a:noFill/>
+                    </a:ln>
+                  </pic:spPr>
+                </pic:pic>
+              </a:graphicData>
+            </a:graphic>
+          </wp:inline>
+        </w:drawing>
+      </w:r>
+    </w:p>
+    <w:p>
+      <w:pPr>
+        <w:pStyle w:val="NormalWeb"/>
+        <w:rPr>
+          <w:u w:val="single"/>
+        </w:rPr>
+      </w:pPr>
+      <w:r>
+        <w:rPr>
+          <w:rFonts w:asciiTheme="minorHAnsi" w:eastAsiaTheme="minorHAnsi" w:hAnsiTheme="minorHAnsi" w:cstheme="minorBidi"/>
+          <w:sz w:val="22"/>
+          <w:szCs w:val="22"/>
+          <w:lang w:val="en-GB" w:eastAsia="en-US"/>
+          <w14:ligatures w14:val="standardContextual"/>
+        </w:rPr>
+        <w:t>From the simulations we can see that the average time having set the XP &amp; $BIT levels and emissions can be found around the 200</w:t>
+      </w:r>
+      <w:r>
+        <w:rPr>
+          <w:rFonts w:asciiTheme="minorHAnsi" w:eastAsiaTheme="minorHAnsi" w:hAnsiTheme="minorHAnsi" w:cstheme="minorBidi"/>
+          <w:sz w:val="22"/>
+          <w:szCs w:val="22"/>
+          <w:lang w:val="en-GB" w:eastAsia="en-US"/>
+          <w14:ligatures w14:val="standardContextual"/>
+        </w:rPr>
+        <w:t>-210</w:t>
+      </w:r>
+      <w:r>
+        <w:rPr>
+          <w:rFonts w:asciiTheme="minorHAnsi" w:eastAsiaTheme="minorHAnsi" w:hAnsiTheme="minorHAnsi" w:cstheme="minorBidi"/>
+          <w:sz w:val="22"/>
+          <w:szCs w:val="22"/>
+          <w:lang w:val="en-GB" w:eastAsia="en-US"/>
+          <w14:ligatures w14:val="standardContextual"/>
+        </w:rPr>
+        <w:t xml:space="preserve"> days mark which is around 6</w:t>
+      </w:r>
+      <w:r>
+        <w:rPr>
+          <w:rFonts w:asciiTheme="minorHAnsi" w:eastAsiaTheme="minorHAnsi" w:hAnsiTheme="minorHAnsi" w:cstheme="minorBidi"/>
+          <w:sz w:val="22"/>
+          <w:szCs w:val="22"/>
+          <w:lang w:val="en-GB" w:eastAsia="en-US"/>
+          <w14:ligatures w14:val="standardContextual"/>
+        </w:rPr>
+        <w:t>-7</w:t>
+      </w:r>
+      <w:r>
+        <w:rPr>
+          <w:rFonts w:asciiTheme="minorHAnsi" w:eastAsiaTheme="minorHAnsi" w:hAnsiTheme="minorHAnsi" w:cstheme="minorBidi"/>
+          <w:sz w:val="22"/>
+          <w:szCs w:val="22"/>
+          <w:lang w:val="en-GB" w:eastAsia="en-US"/>
+          <w14:ligatures w14:val="standardContextual"/>
+        </w:rPr>
+        <w:t xml:space="preserve"> months.</w:t>
+      </w:r>
     </w:p>
     <w:sectPr>
       <w:pgSz w:w="11906" w:h="16838"/>

</xml_diff>